<commit_message>
Added partial support for the user to choose a custom Word document as a template
</commit_message>
<xml_diff>
--- a/templates/default.docx
+++ b/templates/default.docx
@@ -1,6 +1,6 @@
 
 <file path=word/document.xml><?xml version="1.0" encoding="utf-8"?>
-<w:document xmlns:wpc="http://schemas.microsoft.com/office/word/2010/wordprocessingCanvas" xmlns:cx="http://schemas.microsoft.com/office/drawing/2014/chartex" xmlns:cx1="http://schemas.microsoft.com/office/drawing/2015/9/8/chartex" xmlns:cx2="http://schemas.microsoft.com/office/drawing/2015/10/21/chartex" xmlns:cx3="http://schemas.microsoft.com/office/drawing/2016/5/9/chartex" xmlns:cx4="http://schemas.microsoft.com/office/drawing/2016/5/10/chartex" xmlns:cx5="http://schemas.microsoft.com/office/drawing/2016/5/11/chartex" xmlns:cx6="http://schemas.microsoft.com/office/drawing/2016/5/12/chartex" xmlns:cx7="http://schemas.microsoft.com/office/drawing/2016/5/13/chartex" xmlns:cx8="http://schemas.microsoft.com/office/drawing/2016/5/14/chartex" xmlns:mc="http://schemas.openxmlformats.org/markup-compatibility/2006" xmlns:aink="http://schemas.microsoft.com/office/drawing/2016/ink" xmlns:am3d="http://schemas.microsoft.com/office/drawing/2017/model3d" xmlns:o="urn:schemas-microsoft-com:office:office" xmlns:oel="http://schemas.microsoft.com/office/2019/extlst" xmlns:r="http://schemas.openxmlformats.org/officeDocument/2006/relationships" xmlns:m="http://schemas.openxmlformats.org/officeDocument/2006/math" xmlns:v="urn:schemas-microsoft-com:vml" xmlns:wp14="http://schemas.microsoft.com/office/word/2010/wordprocessingDrawing" xmlns:wp="http://schemas.openxmlformats.org/drawingml/2006/wordprocessingDrawing" xmlns:w10="urn:schemas-microsoft-com:office:word" xmlns:w="http://schemas.openxmlformats.org/wordprocessingml/2006/main" xmlns:w14="http://schemas.microsoft.com/office/word/2010/wordml" xmlns:w15="http://schemas.microsoft.com/office/word/2012/wordml" xmlns:w16cex="http://schemas.microsoft.com/office/word/2018/wordml/cex" xmlns:w16cid="http://schemas.microsoft.com/office/word/2016/wordml/cid" xmlns:w16="http://schemas.microsoft.com/office/word/2018/wordml" xmlns:w16du="http://schemas.microsoft.com/office/word/2023/wordml/word16du" xmlns:w16sdtdh="http://schemas.microsoft.com/office/word/2020/wordml/sdtdatahash" xmlns:w16se="http://schemas.microsoft.com/office/word/2015/wordml/symex" xmlns:wpg="http://schemas.microsoft.com/office/word/2010/wordprocessingGroup" xmlns:wpi="http://schemas.microsoft.com/office/word/2010/wordprocessingInk" xmlns:wne="http://schemas.microsoft.com/office/word/2006/wordml" xmlns:wps="http://schemas.microsoft.com/office/word/2010/wordprocessingShape" mc:Ignorable="w14 w15 w16se w16cid w16 w16cex w16sdtdh w16du wp14">
+<w:document xmlns:wpc="http://schemas.microsoft.com/office/word/2010/wordprocessingCanvas" xmlns:cx="http://schemas.microsoft.com/office/drawing/2014/chartex" xmlns:cx1="http://schemas.microsoft.com/office/drawing/2015/9/8/chartex" xmlns:cx2="http://schemas.microsoft.com/office/drawing/2015/10/21/chartex" xmlns:cx3="http://schemas.microsoft.com/office/drawing/2016/5/9/chartex" xmlns:cx4="http://schemas.microsoft.com/office/drawing/2016/5/10/chartex" xmlns:cx5="http://schemas.microsoft.com/office/drawing/2016/5/11/chartex" xmlns:cx6="http://schemas.microsoft.com/office/drawing/2016/5/12/chartex" xmlns:cx7="http://schemas.microsoft.com/office/drawing/2016/5/13/chartex" xmlns:cx8="http://schemas.microsoft.com/office/drawing/2016/5/14/chartex" xmlns:mc="http://schemas.openxmlformats.org/markup-compatibility/2006" xmlns:aink="http://schemas.microsoft.com/office/drawing/2016/ink" xmlns:am3d="http://schemas.microsoft.com/office/drawing/2017/model3d" xmlns:o="urn:schemas-microsoft-com:office:office" xmlns:oel="http://schemas.microsoft.com/office/2019/extlst" xmlns:r="http://schemas.openxmlformats.org/officeDocument/2006/relationships" xmlns:m="http://schemas.openxmlformats.org/officeDocument/2006/math" xmlns:v="urn:schemas-microsoft-com:vml" xmlns:wp14="http://schemas.microsoft.com/office/word/2010/wordprocessingDrawing" xmlns:wp="http://schemas.openxmlformats.org/drawingml/2006/wordprocessingDrawing" xmlns:w10="urn:schemas-microsoft-com:office:word" xmlns:w="http://schemas.openxmlformats.org/wordprocessingml/2006/main" xmlns:w14="http://schemas.microsoft.com/office/word/2010/wordml" xmlns:w15="http://schemas.microsoft.com/office/word/2012/wordml" xmlns:w16cex="http://schemas.microsoft.com/office/word/2018/wordml/cex" xmlns:w16cid="http://schemas.microsoft.com/office/word/2016/wordml/cid" xmlns:w16="http://schemas.microsoft.com/office/word/2018/wordml" xmlns:w16du="http://schemas.microsoft.com/office/word/2023/wordml/word16du" xmlns:w16sdtdh="http://schemas.microsoft.com/office/word/2020/wordml/sdtdatahash" xmlns:w16sdtfl="http://schemas.microsoft.com/office/word/2024/wordml/sdtformatlock" xmlns:w16se="http://schemas.microsoft.com/office/word/2015/wordml/symex" xmlns:wpg="http://schemas.microsoft.com/office/word/2010/wordprocessingGroup" xmlns:wpi="http://schemas.microsoft.com/office/word/2010/wordprocessingInk" xmlns:wne="http://schemas.microsoft.com/office/word/2006/wordml" xmlns:wps="http://schemas.microsoft.com/office/word/2010/wordprocessingShape" mc:Ignorable="w14 w15 w16se w16cid w16 w16cex w16sdtdh w16sdtfl w16du wp14">
   <w:body>
     <w:p>
       <w:pPr>
@@ -34,9 +34,29 @@
     <w:p>
       <w:pPr>
         <w:pStyle w:val="Link"/>
+        <w:rPr>
+          <w:rStyle w:val="Hyperlink"/>
+          <w:color w:val="auto"/>
+          <w:u w:val="none"/>
+        </w:rPr>
       </w:pPr>
       <w:r>
-        <w:t>A universal resource locator link.</w:t>
+        <w:rPr>
+          <w:rStyle w:val="Hyperlink"/>
+        </w:rPr>
+        <w:t xml:space="preserve">A universal resource </w:t>
+      </w:r>
+      <w:r>
+        <w:rPr>
+          <w:rStyle w:val="Hyperlink"/>
+        </w:rPr>
+        <w:t>locator</w:t>
+      </w:r>
+      <w:r>
+        <w:rPr>
+          <w:rStyle w:val="Hyperlink"/>
+        </w:rPr>
+        <w:t xml:space="preserve"> link.</w:t>
       </w:r>
     </w:p>
     <w:sectPr>
@@ -50,7 +70,7 @@
 </file>
 
 <file path=word/styles.xml><?xml version="1.0" encoding="utf-8"?>
-<w:styles xmlns:mc="http://schemas.openxmlformats.org/markup-compatibility/2006" xmlns:r="http://schemas.openxmlformats.org/officeDocument/2006/relationships" xmlns:w="http://schemas.openxmlformats.org/wordprocessingml/2006/main" xmlns:w14="http://schemas.microsoft.com/office/word/2010/wordml" xmlns:w15="http://schemas.microsoft.com/office/word/2012/wordml" xmlns:w16cex="http://schemas.microsoft.com/office/word/2018/wordml/cex" xmlns:w16cid="http://schemas.microsoft.com/office/word/2016/wordml/cid" xmlns:w16="http://schemas.microsoft.com/office/word/2018/wordml" xmlns:w16du="http://schemas.microsoft.com/office/word/2023/wordml/word16du" xmlns:w16sdtdh="http://schemas.microsoft.com/office/word/2020/wordml/sdtdatahash" xmlns:w16se="http://schemas.microsoft.com/office/word/2015/wordml/symex" mc:Ignorable="w14 w15 w16se w16cid w16 w16cex w16sdtdh w16du">
+<w:styles xmlns:mc="http://schemas.openxmlformats.org/markup-compatibility/2006" xmlns:r="http://schemas.openxmlformats.org/officeDocument/2006/relationships" xmlns:w="http://schemas.openxmlformats.org/wordprocessingml/2006/main" xmlns:w14="http://schemas.microsoft.com/office/word/2010/wordml" xmlns:w15="http://schemas.microsoft.com/office/word/2012/wordml" xmlns:w16cex="http://schemas.microsoft.com/office/word/2018/wordml/cex" xmlns:w16cid="http://schemas.microsoft.com/office/word/2016/wordml/cid" xmlns:w16="http://schemas.microsoft.com/office/word/2018/wordml" xmlns:w16du="http://schemas.microsoft.com/office/word/2023/wordml/word16du" xmlns:w16sdtdh="http://schemas.microsoft.com/office/word/2020/wordml/sdtdatahash" xmlns:w16sdtfl="http://schemas.microsoft.com/office/word/2024/wordml/sdtformatlock" xmlns:w16se="http://schemas.microsoft.com/office/word/2015/wordml/symex" mc:Ignorable="w14 w15 w16se w16cid w16 w16cex w16sdtdh w16sdtfl w16du">
   <w:docDefaults>
     <w:rPrDefault>
       <w:rPr>
@@ -154,7 +174,7 @@
     <w:lsdException w:name="Body Text Indent 2" w:semiHidden="1" w:unhideWhenUsed="1"/>
     <w:lsdException w:name="Body Text Indent 3" w:semiHidden="1" w:unhideWhenUsed="1"/>
     <w:lsdException w:name="Block Text" w:semiHidden="1" w:unhideWhenUsed="1"/>
-    <w:lsdException w:name="Hyperlink" w:semiHidden="1" w:unhideWhenUsed="1"/>
+    <w:lsdException w:name="Hyperlink" w:semiHidden="1" w:unhideWhenUsed="1" w:qFormat="1"/>
     <w:lsdException w:name="FollowedHyperlink" w:semiHidden="1" w:unhideWhenUsed="1"/>
     <w:lsdException w:name="Strong" w:uiPriority="22"/>
     <w:lsdException w:name="Emphasis" w:uiPriority="20"/>
@@ -1117,6 +1137,18 @@
       <w:sz w:val="24"/>
       <w:szCs w:val="24"/>
       <w14:ligatures w14:val="none"/>
+    </w:rPr>
+  </w:style>
+  <w:style w:type="character" w:styleId="Hyperlink">
+    <w:name w:val="Hyperlink"/>
+    <w:basedOn w:val="DefaultParagraphFont"/>
+    <w:uiPriority w:val="99"/>
+    <w:unhideWhenUsed/>
+    <w:qFormat/>
+    <w:rsid w:val="00D92E1D"/>
+    <w:rPr>
+      <w:color w:val="467886" w:themeColor="hyperlink"/>
+      <w:u w:val="single"/>
     </w:rPr>
   </w:style>
 </w:styles>

</xml_diff>